<commit_message>
changed the word files in backend_dev
</commit_message>
<xml_diff>
--- a/pyjourney-master/100 Days of Code/backend_dev/face_api documentation.docx
+++ b/pyjourney-master/100 Days of Code/backend_dev/face_api documentation.docx
@@ -12,8 +12,6 @@
           <w:szCs w:val="24"/>
         </w:rPr>
       </w:pPr>
-      <w:bookmarkStart w:id="0" w:name="_GoBack"/>
-      <w:bookmarkEnd w:id="0"/>
       <w:r>
         <w:rPr>
           <w:rFonts w:ascii="Times New Roman" w:hAnsi="Times New Roman" w:cs="Times New Roman"/>
@@ -44,61 +42,7 @@
           <w:sz w:val="24"/>
           <w:szCs w:val="24"/>
         </w:rPr>
-        <w:t xml:space="preserve">Install python 3.6.7 (as </w:t>
-      </w:r>
-      <w:proofErr w:type="spellStart"/>
-      <w:r>
-        <w:rPr>
-          <w:rFonts w:ascii="Times New Roman" w:hAnsi="Times New Roman" w:cs="Times New Roman"/>
-          <w:sz w:val="24"/>
-          <w:szCs w:val="24"/>
-        </w:rPr>
-        <w:t>dlib</w:t>
-      </w:r>
-      <w:proofErr w:type="spellEnd"/>
-      <w:r>
-        <w:rPr>
-          <w:rFonts w:ascii="Times New Roman" w:hAnsi="Times New Roman" w:cs="Times New Roman"/>
-          <w:sz w:val="24"/>
-          <w:szCs w:val="24"/>
-        </w:rPr>
-        <w:t xml:space="preserve"> works </w:t>
-      </w:r>
-      <w:proofErr w:type="spellStart"/>
-      <w:r>
-        <w:rPr>
-          <w:rFonts w:ascii="Times New Roman" w:hAnsi="Times New Roman" w:cs="Times New Roman"/>
-          <w:sz w:val="24"/>
-          <w:szCs w:val="24"/>
-        </w:rPr>
-        <w:t>upto</w:t>
-      </w:r>
-      <w:proofErr w:type="spellEnd"/>
-      <w:r>
-        <w:rPr>
-          <w:rFonts w:ascii="Times New Roman" w:hAnsi="Times New Roman" w:cs="Times New Roman"/>
-          <w:sz w:val="24"/>
-          <w:szCs w:val="24"/>
-        </w:rPr>
-        <w:t xml:space="preserve"> </w:t>
-      </w:r>
-      <w:proofErr w:type="spellStart"/>
-      <w:r>
-        <w:rPr>
-          <w:rFonts w:ascii="Times New Roman" w:hAnsi="Times New Roman" w:cs="Times New Roman"/>
-          <w:sz w:val="24"/>
-          <w:szCs w:val="24"/>
-        </w:rPr>
-        <w:t>py</w:t>
-      </w:r>
-      <w:proofErr w:type="spellEnd"/>
-      <w:r>
-        <w:rPr>
-          <w:rFonts w:ascii="Times New Roman" w:hAnsi="Times New Roman" w:cs="Times New Roman"/>
-          <w:sz w:val="24"/>
-          <w:szCs w:val="24"/>
-        </w:rPr>
-        <w:t xml:space="preserve"> 3.6.x only)</w:t>
+        <w:t>Install python 3.6.7 (as dlib works upto py 3.6.x only)</w:t>
       </w:r>
     </w:p>
     <w:p>
@@ -130,25 +74,7 @@
           <w:sz w:val="24"/>
           <w:szCs w:val="24"/>
         </w:rPr>
-        <w:t xml:space="preserve">Create a virtual </w:t>
-      </w:r>
-      <w:proofErr w:type="spellStart"/>
-      <w:r>
-        <w:rPr>
-          <w:rFonts w:ascii="Times New Roman" w:hAnsi="Times New Roman" w:cs="Times New Roman"/>
-          <w:sz w:val="24"/>
-          <w:szCs w:val="24"/>
-        </w:rPr>
-        <w:t>env</w:t>
-      </w:r>
-      <w:proofErr w:type="spellEnd"/>
-      <w:r>
-        <w:rPr>
-          <w:rFonts w:ascii="Times New Roman" w:hAnsi="Times New Roman" w:cs="Times New Roman"/>
-          <w:sz w:val="24"/>
-          <w:szCs w:val="24"/>
-        </w:rPr>
-        <w:t xml:space="preserve"> </w:t>
+        <w:t xml:space="preserve">Create a virtual env </w:t>
       </w:r>
       <w:r>
         <w:rPr>
@@ -172,41 +98,13 @@
           <w:szCs w:val="24"/>
         </w:rPr>
       </w:pPr>
-      <w:proofErr w:type="spellStart"/>
-      <w:r>
-        <w:rPr>
-          <w:rFonts w:ascii="Times New Roman" w:hAnsi="Times New Roman" w:cs="Times New Roman"/>
-          <w:sz w:val="24"/>
-          <w:szCs w:val="24"/>
-        </w:rPr>
-        <w:t>py</w:t>
-      </w:r>
-      <w:proofErr w:type="spellEnd"/>
-      <w:r>
-        <w:rPr>
-          <w:rFonts w:ascii="Times New Roman" w:hAnsi="Times New Roman" w:cs="Times New Roman"/>
-          <w:sz w:val="24"/>
-          <w:szCs w:val="24"/>
-        </w:rPr>
-        <w:t xml:space="preserve"> -3.6 –m </w:t>
-      </w:r>
-      <w:proofErr w:type="spellStart"/>
-      <w:r>
-        <w:rPr>
-          <w:rFonts w:ascii="Times New Roman" w:hAnsi="Times New Roman" w:cs="Times New Roman"/>
-          <w:sz w:val="24"/>
-          <w:szCs w:val="24"/>
-        </w:rPr>
-        <w:t>venv</w:t>
-      </w:r>
-      <w:proofErr w:type="spellEnd"/>
-      <w:r>
-        <w:rPr>
-          <w:rFonts w:ascii="Times New Roman" w:hAnsi="Times New Roman" w:cs="Times New Roman"/>
-          <w:sz w:val="24"/>
-          <w:szCs w:val="24"/>
-        </w:rPr>
-        <w:t xml:space="preserve"> &lt;project folder name&gt;</w:t>
+      <w:r>
+        <w:rPr>
+          <w:rFonts w:ascii="Times New Roman" w:hAnsi="Times New Roman" w:cs="Times New Roman"/>
+          <w:sz w:val="24"/>
+          <w:szCs w:val="24"/>
+        </w:rPr>
+        <w:t>py -3.6 –m venv &lt;project folder name&gt;</w:t>
       </w:r>
     </w:p>
     <w:p>
@@ -228,25 +126,7 @@
           <w:sz w:val="24"/>
           <w:szCs w:val="24"/>
         </w:rPr>
-        <w:t xml:space="preserve">To activate this virtual </w:t>
-      </w:r>
-      <w:proofErr w:type="spellStart"/>
-      <w:r>
-        <w:rPr>
-          <w:rFonts w:ascii="Times New Roman" w:hAnsi="Times New Roman" w:cs="Times New Roman"/>
-          <w:sz w:val="24"/>
-          <w:szCs w:val="24"/>
-        </w:rPr>
-        <w:t>env</w:t>
-      </w:r>
-      <w:proofErr w:type="spellEnd"/>
-      <w:r>
-        <w:rPr>
-          <w:rFonts w:ascii="Times New Roman" w:hAnsi="Times New Roman" w:cs="Times New Roman"/>
-          <w:sz w:val="24"/>
-          <w:szCs w:val="24"/>
-        </w:rPr>
-        <w:t>:</w:t>
+        <w:t>To activate this virtual env:</w:t>
       </w:r>
     </w:p>
     <w:p>
@@ -290,25 +170,7 @@
           <w:sz w:val="24"/>
           <w:szCs w:val="24"/>
         </w:rPr>
-        <w:t xml:space="preserve">To deactivate this virtual </w:t>
-      </w:r>
-      <w:proofErr w:type="spellStart"/>
-      <w:r>
-        <w:rPr>
-          <w:rFonts w:ascii="Times New Roman" w:hAnsi="Times New Roman" w:cs="Times New Roman"/>
-          <w:sz w:val="24"/>
-          <w:szCs w:val="24"/>
-        </w:rPr>
-        <w:t>env</w:t>
-      </w:r>
-      <w:proofErr w:type="spellEnd"/>
-      <w:r>
-        <w:rPr>
-          <w:rFonts w:ascii="Times New Roman" w:hAnsi="Times New Roman" w:cs="Times New Roman"/>
-          <w:sz w:val="24"/>
-          <w:szCs w:val="24"/>
-        </w:rPr>
-        <w:t>:</w:t>
+        <w:t>To deactivate this virtual env:</w:t>
       </w:r>
     </w:p>
     <w:p>
@@ -371,25 +233,7 @@
           <w:sz w:val="24"/>
           <w:szCs w:val="24"/>
         </w:rPr>
-        <w:t xml:space="preserve">For more clear reference on virtual </w:t>
-      </w:r>
-      <w:proofErr w:type="spellStart"/>
-      <w:r>
-        <w:rPr>
-          <w:rFonts w:ascii="Times New Roman" w:hAnsi="Times New Roman" w:cs="Times New Roman"/>
-          <w:sz w:val="24"/>
-          <w:szCs w:val="24"/>
-        </w:rPr>
-        <w:t>env</w:t>
-      </w:r>
-      <w:proofErr w:type="spellEnd"/>
-      <w:r>
-        <w:rPr>
-          <w:rFonts w:ascii="Times New Roman" w:hAnsi="Times New Roman" w:cs="Times New Roman"/>
-          <w:sz w:val="24"/>
-          <w:szCs w:val="24"/>
-        </w:rPr>
-        <w:t xml:space="preserve"> follow the link : (</w:t>
+        <w:t>For more clear reference on virtual env follow the link : (</w:t>
       </w:r>
       <w:hyperlink r:id="rId6" w:history="1">
         <w:r>
@@ -432,18 +276,8 @@
           <w:sz w:val="24"/>
           <w:szCs w:val="24"/>
         </w:rPr>
-        <w:t xml:space="preserve">pip install </w:t>
-      </w:r>
-      <w:proofErr w:type="spellStart"/>
-      <w:r>
-        <w:rPr>
-          <w:rFonts w:ascii="Times New Roman" w:hAnsi="Times New Roman" w:cs="Times New Roman"/>
-          <w:sz w:val="24"/>
-          <w:szCs w:val="24"/>
-        </w:rPr>
-        <w:t>cmake</w:t>
-      </w:r>
-      <w:proofErr w:type="spellEnd"/>
+        <w:t>pip install cmake</w:t>
+      </w:r>
     </w:p>
     <w:p>
       <w:pPr>
@@ -529,25 +363,7 @@
           <w:sz w:val="24"/>
           <w:szCs w:val="24"/>
         </w:rPr>
-        <w:t xml:space="preserve">Follow the </w:t>
-      </w:r>
-      <w:proofErr w:type="spellStart"/>
-      <w:r>
-        <w:rPr>
-          <w:rFonts w:ascii="Times New Roman" w:hAnsi="Times New Roman" w:cs="Times New Roman"/>
-          <w:sz w:val="24"/>
-          <w:szCs w:val="24"/>
-        </w:rPr>
-        <w:t>utube</w:t>
-      </w:r>
-      <w:proofErr w:type="spellEnd"/>
-      <w:r>
-        <w:rPr>
-          <w:rFonts w:ascii="Times New Roman" w:hAnsi="Times New Roman" w:cs="Times New Roman"/>
-          <w:sz w:val="24"/>
-          <w:szCs w:val="24"/>
-        </w:rPr>
-        <w:t xml:space="preserve"> link : </w:t>
+        <w:t xml:space="preserve">Follow the utube link : </w:t>
       </w:r>
       <w:hyperlink r:id="rId7" w:history="1">
         <w:r>
@@ -566,6 +382,60 @@
           <w:szCs w:val="24"/>
         </w:rPr>
       </w:pPr>
+      <w:r>
+        <w:rPr>
+          <w:rFonts w:ascii="Times New Roman" w:hAnsi="Times New Roman" w:cs="Times New Roman"/>
+          <w:sz w:val="24"/>
+          <w:szCs w:val="24"/>
+        </w:rPr>
+        <w:t>Updates:</w:t>
+      </w:r>
+    </w:p>
+    <w:p>
+      <w:pPr>
+        <w:pStyle w:val="ListParagraph"/>
+        <w:numPr>
+          <w:ilvl w:val="0"/>
+          <w:numId w:val="3"/>
+        </w:numPr>
+        <w:rPr>
+          <w:rFonts w:ascii="Times New Roman" w:hAnsi="Times New Roman" w:cs="Times New Roman"/>
+          <w:sz w:val="24"/>
+          <w:szCs w:val="24"/>
+        </w:rPr>
+      </w:pPr>
+      <w:r>
+        <w:rPr>
+          <w:rFonts w:ascii="Times New Roman" w:hAnsi="Times New Roman" w:cs="Times New Roman"/>
+          <w:sz w:val="24"/>
+          <w:szCs w:val="24"/>
+        </w:rPr>
+        <w:t>Completed task 1</w:t>
+      </w:r>
+    </w:p>
+    <w:p>
+      <w:pPr>
+        <w:pStyle w:val="ListParagraph"/>
+        <w:numPr>
+          <w:ilvl w:val="0"/>
+          <w:numId w:val="3"/>
+        </w:numPr>
+        <w:rPr>
+          <w:rFonts w:ascii="Times New Roman" w:hAnsi="Times New Roman" w:cs="Times New Roman"/>
+          <w:sz w:val="24"/>
+          <w:szCs w:val="24"/>
+        </w:rPr>
+      </w:pPr>
+      <w:r>
+        <w:rPr>
+          <w:rFonts w:ascii="Times New Roman" w:hAnsi="Times New Roman" w:cs="Times New Roman"/>
+          <w:sz w:val="24"/>
+          <w:szCs w:val="24"/>
+        </w:rPr>
+        <w:t>Completed task 2 (to an extent), but not able to integrate both</w:t>
+      </w:r>
+      <w:bookmarkStart w:id="0" w:name="_GoBack"/>
+      <w:bookmarkEnd w:id="0"/>
     </w:p>
     <w:sectPr>
       <w:pgSz w:w="12240" w:h="15840"/>
@@ -580,6 +450,95 @@
 <file path=word/numbering.xml><?xml version="1.0" encoding="utf-8"?>
 <w:numbering xmlns:wpc="http://schemas.microsoft.com/office/word/2010/wordprocessingCanvas" xmlns:mc="http://schemas.openxmlformats.org/markup-compatibility/2006" xmlns:o="urn:schemas-microsoft-com:office:office" xmlns:r="http://schemas.openxmlformats.org/officeDocument/2006/relationships" xmlns:m="http://schemas.openxmlformats.org/officeDocument/2006/math" xmlns:v="urn:schemas-microsoft-com:vml" xmlns:wp14="http://schemas.microsoft.com/office/word/2010/wordprocessingDrawing" xmlns:wp="http://schemas.openxmlformats.org/drawingml/2006/wordprocessingDrawing" xmlns:w10="urn:schemas-microsoft-com:office:word" xmlns:w="http://schemas.openxmlformats.org/wordprocessingml/2006/main" xmlns:w14="http://schemas.microsoft.com/office/word/2010/wordml" xmlns:wpg="http://schemas.microsoft.com/office/word/2010/wordprocessingGroup" xmlns:wpi="http://schemas.microsoft.com/office/word/2010/wordprocessingInk" xmlns:wne="http://schemas.microsoft.com/office/word/2006/wordml" xmlns:wps="http://schemas.microsoft.com/office/word/2010/wordprocessingShape" mc:Ignorable="w14 wp14">
   <w:abstractNum w:abstractNumId="0">
+    <w:nsid w:val="03D701A8"/>
+    <w:multiLevelType w:val="hybridMultilevel"/>
+    <w:tmpl w:val="B5366F5C"/>
+    <w:lvl w:ilvl="0" w:tplc="64AEC8AA">
+      <w:start w:val="1"/>
+      <w:numFmt w:val="decimal"/>
+      <w:lvlText w:val="%1."/>
+      <w:lvlJc w:val="left"/>
+      <w:pPr>
+        <w:ind w:left="1080" w:hanging="360"/>
+      </w:pPr>
+      <w:rPr>
+        <w:rFonts w:hint="default"/>
+      </w:rPr>
+    </w:lvl>
+    <w:lvl w:ilvl="1" w:tplc="04090019" w:tentative="1">
+      <w:start w:val="1"/>
+      <w:numFmt w:val="lowerLetter"/>
+      <w:lvlText w:val="%2."/>
+      <w:lvlJc w:val="left"/>
+      <w:pPr>
+        <w:ind w:left="1800" w:hanging="360"/>
+      </w:pPr>
+    </w:lvl>
+    <w:lvl w:ilvl="2" w:tplc="0409001B" w:tentative="1">
+      <w:start w:val="1"/>
+      <w:numFmt w:val="lowerRoman"/>
+      <w:lvlText w:val="%3."/>
+      <w:lvlJc w:val="right"/>
+      <w:pPr>
+        <w:ind w:left="2520" w:hanging="180"/>
+      </w:pPr>
+    </w:lvl>
+    <w:lvl w:ilvl="3" w:tplc="0409000F" w:tentative="1">
+      <w:start w:val="1"/>
+      <w:numFmt w:val="decimal"/>
+      <w:lvlText w:val="%4."/>
+      <w:lvlJc w:val="left"/>
+      <w:pPr>
+        <w:ind w:left="3240" w:hanging="360"/>
+      </w:pPr>
+    </w:lvl>
+    <w:lvl w:ilvl="4" w:tplc="04090019" w:tentative="1">
+      <w:start w:val="1"/>
+      <w:numFmt w:val="lowerLetter"/>
+      <w:lvlText w:val="%5."/>
+      <w:lvlJc w:val="left"/>
+      <w:pPr>
+        <w:ind w:left="3960" w:hanging="360"/>
+      </w:pPr>
+    </w:lvl>
+    <w:lvl w:ilvl="5" w:tplc="0409001B" w:tentative="1">
+      <w:start w:val="1"/>
+      <w:numFmt w:val="lowerRoman"/>
+      <w:lvlText w:val="%6."/>
+      <w:lvlJc w:val="right"/>
+      <w:pPr>
+        <w:ind w:left="4680" w:hanging="180"/>
+      </w:pPr>
+    </w:lvl>
+    <w:lvl w:ilvl="6" w:tplc="0409000F" w:tentative="1">
+      <w:start w:val="1"/>
+      <w:numFmt w:val="decimal"/>
+      <w:lvlText w:val="%7."/>
+      <w:lvlJc w:val="left"/>
+      <w:pPr>
+        <w:ind w:left="5400" w:hanging="360"/>
+      </w:pPr>
+    </w:lvl>
+    <w:lvl w:ilvl="7" w:tplc="04090019" w:tentative="1">
+      <w:start w:val="1"/>
+      <w:numFmt w:val="lowerLetter"/>
+      <w:lvlText w:val="%8."/>
+      <w:lvlJc w:val="left"/>
+      <w:pPr>
+        <w:ind w:left="6120" w:hanging="360"/>
+      </w:pPr>
+    </w:lvl>
+    <w:lvl w:ilvl="8" w:tplc="0409001B" w:tentative="1">
+      <w:start w:val="1"/>
+      <w:numFmt w:val="lowerRoman"/>
+      <w:lvlText w:val="%9."/>
+      <w:lvlJc w:val="right"/>
+      <w:pPr>
+        <w:ind w:left="6840" w:hanging="180"/>
+      </w:pPr>
+    </w:lvl>
+  </w:abstractNum>
+  <w:abstractNum w:abstractNumId="1">
     <w:nsid w:val="11535DAB"/>
     <w:multiLevelType w:val="hybridMultilevel"/>
     <w:tmpl w:val="CC14D4B4"/>
@@ -668,7 +627,7 @@
       </w:pPr>
     </w:lvl>
   </w:abstractNum>
-  <w:abstractNum w:abstractNumId="1">
+  <w:abstractNum w:abstractNumId="2">
     <w:nsid w:val="69B22428"/>
     <w:multiLevelType w:val="hybridMultilevel"/>
     <w:tmpl w:val="89ECCEB4"/>
@@ -758,9 +717,12 @@
     </w:lvl>
   </w:abstractNum>
   <w:num w:numId="1">
+    <w:abstractNumId w:val="2"/>
+  </w:num>
+  <w:num w:numId="2">
     <w:abstractNumId w:val="1"/>
   </w:num>
-  <w:num w:numId="2">
+  <w:num w:numId="3">
     <w:abstractNumId w:val="0"/>
   </w:num>
 </w:numbering>

</xml_diff>